<commit_message>
Template de testes editado para a Conecta
</commit_message>
<xml_diff>
--- a/teste/con_termoResponsabilidade.docx
+++ b/teste/con_termoResponsabilidade.docx
@@ -12,12 +12,7 @@
         <w:spacing w:lineRule="exact" w:line="300" w:before="0" w:after="0"/>
         <w:ind w:left="541" w:right="170" w:hanging="0"/>
         <w:jc w:val="left"/>
-        <w:rPr>
-          <w:rFonts w:cs="Arial"/>
-          <w:sz w:val="22"/>
-          <w:szCs w:val="22"/>
-          <w:u w:val="single"/>
-        </w:rPr>
+        <w:rPr/>
       </w:pPr>
       <w:r>
         <w:rPr>
@@ -51,7 +46,7 @@
           <w:sz w:val="22"/>
           <w:szCs w:val="22"/>
         </w:rPr>
-        <w:t>: {d.colaborador}</w:t>
+        <w:t>: {d.con_empregado}</w:t>
       </w:r>
     </w:p>
     <w:p>
@@ -82,7 +77,7 @@
           <w:sz w:val="22"/>
           <w:szCs w:val="22"/>
         </w:rPr>
-        <w:t xml:space="preserve"> {d.matricula}</w:t>
+        <w:t xml:space="preserve"> {d.con_registroEmpregado}</w:t>
       </w:r>
     </w:p>
     <w:p>
@@ -108,7 +103,7 @@
           <w:sz w:val="22"/>
           <w:szCs w:val="22"/>
         </w:rPr>
-        <w:t xml:space="preserve"> {d.funcao}</w:t>
+        <w:t xml:space="preserve"> {d.con_funcaoEmpregado}</w:t>
       </w:r>
     </w:p>
     <w:p>
@@ -133,7 +128,7 @@
           <w:sz w:val="22"/>
           <w:szCs w:val="22"/>
         </w:rPr>
-        <w:t>: {d.rg}</w:t>
+        <w:t>: {d.con_rgEmpregado}</w:t>
       </w:r>
     </w:p>
     <w:p>
@@ -157,7 +152,7 @@
           <w:sz w:val="22"/>
           <w:szCs w:val="22"/>
         </w:rPr>
-        <w:t xml:space="preserve"> {d.cpf}</w:t>
+        <w:t xml:space="preserve"> {d.con_cpfEmpregado}</w:t>
       </w:r>
     </w:p>
     <w:p>
@@ -182,7 +177,7 @@
           <w:sz w:val="22"/>
           <w:szCs w:val="22"/>
         </w:rPr>
-        <w:t xml:space="preserve"> {d.base}</w:t>
+        <w:t xml:space="preserve"> {d.con_baseEmpregado}</w:t>
       </w:r>
     </w:p>
     <w:p>
@@ -234,7 +229,7 @@
           <w:sz w:val="22"/>
           <w:szCs w:val="22"/>
         </w:rPr>
-        <w:t xml:space="preserve"> {d.marcaEquipamento}</w:t>
+        <w:t xml:space="preserve"> {d.con_marcaEquipamento}</w:t>
       </w:r>
     </w:p>
     <w:p>
@@ -253,7 +248,7 @@
           <w:sz w:val="22"/>
           <w:szCs w:val="22"/>
         </w:rPr>
-        <w:t xml:space="preserve"> {d.iccid}</w:t>
+        <w:t xml:space="preserve"> {d.con_iccidEquipamento}</w:t>
       </w:r>
     </w:p>
     <w:p>
@@ -272,7 +267,7 @@
           <w:sz w:val="22"/>
           <w:szCs w:val="22"/>
         </w:rPr>
-        <w:t xml:space="preserve"> {d.imei1}</w:t>
+        <w:t xml:space="preserve"> {d.con_imei1Equipamento}</w:t>
       </w:r>
     </w:p>
     <w:p>
@@ -291,7 +286,7 @@
           <w:sz w:val="22"/>
           <w:szCs w:val="22"/>
         </w:rPr>
-        <w:t xml:space="preserve"> {d.imei2}</w:t>
+        <w:t xml:space="preserve"> {d.con_imei2Equipamento}</w:t>
       </w:r>
     </w:p>
     <w:p>
@@ -315,7 +310,7 @@
           <w:sz w:val="22"/>
           <w:szCs w:val="22"/>
         </w:rPr>
-        <w:t xml:space="preserve"> {d.modelo}</w:t>
+        <w:t xml:space="preserve"> {d.con_modeloEquipamento}</w:t>
       </w:r>
     </w:p>
     <w:p>
@@ -339,7 +334,7 @@
           <w:sz w:val="22"/>
           <w:szCs w:val="22"/>
         </w:rPr>
-        <w:t xml:space="preserve"> {d.numSerie}</w:t>
+        <w:t xml:space="preserve"> {d.con_numSerieEquipamento}</w:t>
       </w:r>
     </w:p>
     <w:p>
@@ -363,7 +358,7 @@
           <w:sz w:val="22"/>
           <w:szCs w:val="22"/>
         </w:rPr>
-        <w:t xml:space="preserve"> {d.numCelular}</w:t>
+        <w:t xml:space="preserve"> {d.con_numCelularEquipamento}</w:t>
       </w:r>
     </w:p>
     <w:p>
@@ -387,7 +382,7 @@
           <w:sz w:val="22"/>
           <w:szCs w:val="22"/>
         </w:rPr>
-        <w:t xml:space="preserve"> {d.acessorioEquipamento}</w:t>
+        <w:t xml:space="preserve"> {d.con_acessoriosEquipamento}</w:t>
       </w:r>
     </w:p>
     <w:p>
@@ -411,7 +406,7 @@
           <w:sz w:val="22"/>
           <w:szCs w:val="22"/>
         </w:rPr>
-        <w:t xml:space="preserve"> {d.estadoEquipamento}</w:t>
+        <w:t xml:space="preserve"> {d.con_estadoEquipamento}</w:t>
       </w:r>
     </w:p>
     <w:p>
@@ -437,7 +432,7 @@
           <w:sz w:val="22"/>
           <w:szCs w:val="22"/>
         </w:rPr>
-        <w:t xml:space="preserve"> R$ {d.valorEquipamento}</w:t>
+        <w:t xml:space="preserve"> R$ {d.con_valorEquipamento}</w:t>
       </w:r>
     </w:p>
     <w:p>
@@ -1514,13 +1509,7 @@
       <w:pPr>
         <w:pStyle w:val="Normal"/>
         <w:spacing w:lineRule="exact" w:line="300"/>
-        <w:rPr>
-          <w:rFonts w:ascii="Arial" w:hAnsi="Arial" w:cs="Arial"/>
-          <w:b/>
-          <w:b/>
-          <w:sz w:val="22"/>
-          <w:szCs w:val="22"/>
-        </w:rPr>
+        <w:rPr/>
       </w:pPr>
       <w:r>
         <w:rPr>
@@ -1554,7 +1543,7 @@
           <w:highlight w:val="blue"/>
           <w:lang w:val="pt-BR" w:eastAsia="zh-CN" w:bidi="ar-SA"/>
         </w:rPr>
-        <w:t>{d.colaborador}</w:t>
+        <w:t>{d.con_empregado}</w:t>
       </w:r>
     </w:p>
     <w:p>
@@ -1653,9 +1642,9 @@
       </w:tblCellMar>
     </w:tblPr>
     <w:tblGrid>
-      <w:gridCol w:w="3198"/>
+      <w:gridCol w:w="3197"/>
       <w:gridCol w:w="3203"/>
-      <w:gridCol w:w="3217"/>
+      <w:gridCol w:w="3218"/>
     </w:tblGrid>
     <w:tr>
       <w:trPr>
@@ -1663,7 +1652,7 @@
       </w:trPr>
       <w:tc>
         <w:tcPr>
-          <w:tcW w:w="3198" w:type="dxa"/>
+          <w:tcW w:w="3197" w:type="dxa"/>
           <w:tcBorders>
             <w:top w:val="single" w:sz="4" w:space="0" w:color="000000"/>
             <w:left w:val="single" w:sz="4" w:space="0" w:color="000000"/>
@@ -1740,7 +1729,7 @@
       </w:tc>
       <w:tc>
         <w:tcPr>
-          <w:tcW w:w="3217" w:type="dxa"/>
+          <w:tcW w:w="3218" w:type="dxa"/>
           <w:tcBorders>
             <w:top w:val="single" w:sz="4" w:space="0" w:color="000000"/>
             <w:left w:val="single" w:sz="4" w:space="0" w:color="000000"/>
@@ -2135,7 +2124,7 @@
               <w:sz w:val="22"/>
               <w:szCs w:val="22"/>
             </w:rPr>
-            <w:t>{d.data}</w:t>
+            <w:t>{d.con_dataDocumento}</w:t>
           </w:r>
         </w:p>
       </w:tc>
@@ -4146,6 +4135,96 @@
       <w:szCs w:val="22"/>
     </w:rPr>
   </w:style>
+  <w:style w:type="character" w:styleId="ListLabel41">
+    <w:name w:val="ListLabel 41"/>
+    <w:qFormat/>
+    <w:rPr>
+      <w:rFonts w:ascii="Arial" w:hAnsi="Arial" w:cs="Arial"/>
+      <w:sz w:val="22"/>
+      <w:szCs w:val="22"/>
+    </w:rPr>
+  </w:style>
+  <w:style w:type="character" w:styleId="ListLabel42">
+    <w:name w:val="ListLabel 42"/>
+    <w:qFormat/>
+    <w:rPr>
+      <w:rFonts w:cs="Arial"/>
+      <w:sz w:val="22"/>
+      <w:szCs w:val="22"/>
+    </w:rPr>
+  </w:style>
+  <w:style w:type="character" w:styleId="ListLabel43">
+    <w:name w:val="ListLabel 43"/>
+    <w:qFormat/>
+    <w:rPr>
+      <w:rFonts w:ascii="Arial" w:hAnsi="Arial" w:cs="Arial"/>
+      <w:sz w:val="22"/>
+      <w:szCs w:val="22"/>
+    </w:rPr>
+  </w:style>
+  <w:style w:type="character" w:styleId="ListLabel44">
+    <w:name w:val="ListLabel 44"/>
+    <w:qFormat/>
+    <w:rPr>
+      <w:rFonts w:cs="Arial"/>
+      <w:sz w:val="22"/>
+      <w:szCs w:val="22"/>
+    </w:rPr>
+  </w:style>
+  <w:style w:type="character" w:styleId="ListLabel45">
+    <w:name w:val="ListLabel 45"/>
+    <w:qFormat/>
+    <w:rPr>
+      <w:rFonts w:cs="Arial"/>
+      <w:sz w:val="22"/>
+      <w:szCs w:val="22"/>
+    </w:rPr>
+  </w:style>
+  <w:style w:type="character" w:styleId="ListLabel46">
+    <w:name w:val="ListLabel 46"/>
+    <w:qFormat/>
+    <w:rPr>
+      <w:rFonts w:cs="Arial"/>
+      <w:sz w:val="22"/>
+      <w:szCs w:val="22"/>
+    </w:rPr>
+  </w:style>
+  <w:style w:type="character" w:styleId="ListLabel47">
+    <w:name w:val="ListLabel 47"/>
+    <w:qFormat/>
+    <w:rPr>
+      <w:rFonts w:cs="Arial"/>
+      <w:sz w:val="22"/>
+      <w:szCs w:val="22"/>
+    </w:rPr>
+  </w:style>
+  <w:style w:type="character" w:styleId="ListLabel48">
+    <w:name w:val="ListLabel 48"/>
+    <w:qFormat/>
+    <w:rPr>
+      <w:rFonts w:cs="Arial"/>
+      <w:sz w:val="22"/>
+      <w:szCs w:val="22"/>
+    </w:rPr>
+  </w:style>
+  <w:style w:type="character" w:styleId="ListLabel49">
+    <w:name w:val="ListLabel 49"/>
+    <w:qFormat/>
+    <w:rPr>
+      <w:rFonts w:cs="Arial"/>
+      <w:sz w:val="22"/>
+      <w:szCs w:val="22"/>
+    </w:rPr>
+  </w:style>
+  <w:style w:type="character" w:styleId="ListLabel50">
+    <w:name w:val="ListLabel 50"/>
+    <w:qFormat/>
+    <w:rPr>
+      <w:rFonts w:cs="Arial"/>
+      <w:sz w:val="22"/>
+      <w:szCs w:val="22"/>
+    </w:rPr>
+  </w:style>
   <w:style w:type="paragraph" w:styleId="Ttulo">
     <w:name w:val="Título"/>
     <w:basedOn w:val="Normal"/>

</xml_diff>

<commit_message>
Atualização do modelo contendo os campos de data com os formatos específicos.
</commit_message>
<xml_diff>
--- a/teste/con_termoResponsabilidade.docx
+++ b/teste/con_termoResponsabilidade.docx
@@ -21,7 +21,7 @@
           <w:szCs w:val="22"/>
           <w:u w:val="single"/>
         </w:rPr>
-        <w:t>QUALIFICAÇÂO DO COLABORADOR:</w:t>
+        <w:t>QUALIFICAÇÃO DO COLABORADOR:</w:t>
       </w:r>
     </w:p>
     <w:p>
@@ -626,11 +626,7 @@
         <w:pStyle w:val="Normal"/>
         <w:spacing w:lineRule="exact" w:line="300"/>
         <w:jc w:val="both"/>
-        <w:rPr>
-          <w:rFonts w:ascii="Arial" w:hAnsi="Arial" w:cs="Arial"/>
-          <w:sz w:val="22"/>
-          <w:szCs w:val="22"/>
-        </w:rPr>
+        <w:rPr/>
       </w:pPr>
       <w:r>
         <w:rPr>
@@ -641,7 +637,7 @@
           <w:szCs w:val="22"/>
           <w:u w:val="single"/>
         </w:rPr>
-        <w:t>2 - DECLARAÇÕES DO COLOABORADOR</w:t>
+        <w:t>2 - DECLARAÇÕES DO COLABORADOR</w:t>
       </w:r>
     </w:p>
     <w:p>
@@ -1441,19 +1437,67 @@
         <w:pStyle w:val="Normal"/>
         <w:spacing w:lineRule="exact" w:line="300" w:before="120" w:after="0"/>
         <w:jc w:val="right"/>
-        <w:rPr>
-          <w:rFonts w:ascii="Arial" w:hAnsi="Arial" w:cs="Arial"/>
-          <w:sz w:val="22"/>
-          <w:szCs w:val="22"/>
-        </w:rPr>
-      </w:pPr>
-      <w:r>
-        <w:rPr>
-          <w:rFonts w:cs="Arial" w:ascii="Arial" w:hAnsi="Arial"/>
-          <w:sz w:val="22"/>
-          <w:szCs w:val="22"/>
-        </w:rPr>
-        <w:t>Mauá, 01 de ,Março de 2019.</w:t>
+        <w:rPr/>
+      </w:pPr>
+      <w:r>
+        <w:rPr>
+          <w:rFonts w:cs="Arial" w:ascii="Arial" w:hAnsi="Arial"/>
+          <w:sz w:val="22"/>
+          <w:szCs w:val="22"/>
+        </w:rPr>
+        <w:t>Mauá, {d.con_dataDocumento:formatD(</w:t>
+      </w:r>
+      <w:r>
+        <w:rPr>
+          <w:rFonts w:cs="Arial" w:ascii="Arial" w:hAnsi="Arial"/>
+          <w:sz w:val="22"/>
+          <w:szCs w:val="22"/>
+        </w:rPr>
+        <w:t>LL</w:t>
+      </w:r>
+      <w:r>
+        <w:rPr>
+          <w:rFonts w:cs="Arial" w:ascii="Arial" w:hAnsi="Arial"/>
+          <w:sz w:val="22"/>
+          <w:szCs w:val="22"/>
+        </w:rPr>
+        <w:t>,</w:t>
+      </w:r>
+      <w:bookmarkStart w:id="0" w:name="__DdeLink__4323_2685713083"/>
+      <w:r>
+        <w:rPr>
+          <w:rFonts w:cs="Arial" w:ascii="Arial" w:hAnsi="Arial"/>
+          <w:sz w:val="22"/>
+          <w:szCs w:val="22"/>
+        </w:rPr>
+        <w:t xml:space="preserve"> </w:t>
+      </w:r>
+      <w:bookmarkEnd w:id="0"/>
+      <w:r>
+        <w:rPr>
+          <w:rFonts w:cs="Arial" w:ascii="Arial" w:hAnsi="Arial"/>
+          <w:sz w:val="22"/>
+          <w:szCs w:val="22"/>
+        </w:rPr>
+        <w:t>“YY</w:t>
+      </w:r>
+      <w:bookmarkStart w:id="1" w:name="__DdeLink__176_2427594663"/>
+      <w:r>
+        <w:rPr>
+          <w:rFonts w:cs="Arial" w:ascii="Arial" w:hAnsi="Arial"/>
+          <w:sz w:val="22"/>
+          <w:szCs w:val="22"/>
+        </w:rPr>
+        <w:t>YY</w:t>
+      </w:r>
+      <w:bookmarkEnd w:id="1"/>
+      <w:r>
+        <w:rPr>
+          <w:rFonts w:cs="Arial" w:ascii="Arial" w:hAnsi="Arial"/>
+          <w:sz w:val="22"/>
+          <w:szCs w:val="22"/>
+        </w:rPr>
+        <w:t>MMDD”)}.</w:t>
       </w:r>
     </w:p>
     <w:p>
@@ -1530,20 +1574,7 @@
           <w:szCs w:val="22"/>
           <w:lang w:val="pt-BR" w:eastAsia="zh-CN" w:bidi="ar-SA"/>
         </w:rPr>
-        <w:t xml:space="preserve"> </w:t>
-      </w:r>
-      <w:r>
-        <w:rPr>
-          <w:rFonts w:eastAsia="Times New Roman" w:cs="Arial" w:ascii="Arial" w:hAnsi="Arial"/>
-          <w:b/>
-          <w:color w:val="auto"/>
-          <w:kern w:val="0"/>
-          <w:sz w:val="22"/>
-          <w:szCs w:val="22"/>
-          <w:highlight w:val="blue"/>
-          <w:lang w:val="pt-BR" w:eastAsia="zh-CN" w:bidi="ar-SA"/>
-        </w:rPr>
-        <w:t>{d.con_empregado}</w:t>
+        <w:t xml:space="preserve"> {d.con_empregado}</w:t>
       </w:r>
     </w:p>
     <w:p>
@@ -1643,8 +1674,8 @@
     </w:tblPr>
     <w:tblGrid>
       <w:gridCol w:w="3197"/>
-      <w:gridCol w:w="3203"/>
-      <w:gridCol w:w="3218"/>
+      <w:gridCol w:w="3198"/>
+      <w:gridCol w:w="3223"/>
     </w:tblGrid>
     <w:tr>
       <w:trPr>
@@ -1692,7 +1723,7 @@
       </w:tc>
       <w:tc>
         <w:tcPr>
-          <w:tcW w:w="3203" w:type="dxa"/>
+          <w:tcW w:w="3198" w:type="dxa"/>
           <w:tcBorders>
             <w:top w:val="single" w:sz="4" w:space="0" w:color="000000"/>
             <w:left w:val="single" w:sz="4" w:space="0" w:color="000000"/>
@@ -1729,7 +1760,7 @@
       </w:tc>
       <w:tc>
         <w:tcPr>
-          <w:tcW w:w="3218" w:type="dxa"/>
+          <w:tcW w:w="3223" w:type="dxa"/>
           <w:tcBorders>
             <w:top w:val="single" w:sz="4" w:space="0" w:color="000000"/>
             <w:left w:val="single" w:sz="4" w:space="0" w:color="000000"/>
@@ -1743,12 +1774,7 @@
         <w:p>
           <w:pPr>
             <w:pStyle w:val="Rodap"/>
-            <w:rPr>
-              <w:rFonts w:ascii="Arial" w:hAnsi="Arial" w:cs="Arial"/>
-              <w:b/>
-              <w:b/>
-              <w:bCs/>
-            </w:rPr>
+            <w:rPr/>
           </w:pPr>
           <w:r>
             <w:rPr>
@@ -2124,7 +2150,50 @@
               <w:sz w:val="22"/>
               <w:szCs w:val="22"/>
             </w:rPr>
-            <w:t>{d.con_dataDocumento}</w:t>
+            <w:t>{d.con_dataDocumento:</w:t>
+          </w:r>
+          <w:r>
+            <w:rPr>
+              <w:rStyle w:val="Textooriginal"/>
+              <w:rFonts w:cs="Arial" w:ascii="Arial" w:hAnsi="Arial"/>
+              <w:b/>
+              <w:bCs/>
+              <w:sz w:val="22"/>
+              <w:szCs w:val="22"/>
+            </w:rPr>
+            <w:t>formatD</w:t>
+          </w:r>
+          <w:r>
+            <w:rPr>
+              <w:rStyle w:val="Textooriginal"/>
+              <w:b/>
+              <w:bCs/>
+              <w:sz w:val="22"/>
+              <w:szCs w:val="22"/>
+            </w:rPr>
+            <w:t>(DD/MM/YYYY</w:t>
+          </w:r>
+          <w:bookmarkStart w:id="2" w:name="__DdeLink__4908_2685713083"/>
+          <w:bookmarkEnd w:id="2"/>
+          <w:r>
+            <w:rPr>
+              <w:rStyle w:val="Textooriginal"/>
+              <w:b/>
+              <w:bCs/>
+              <w:sz w:val="22"/>
+              <w:szCs w:val="22"/>
+            </w:rPr>
+            <w:t>, "YYYYMMDD")</w:t>
+          </w:r>
+          <w:r>
+            <w:rPr>
+              <w:rFonts w:cs="Arial" w:ascii="Arial" w:hAnsi="Arial"/>
+              <w:b/>
+              <w:bCs/>
+              <w:sz w:val="22"/>
+              <w:szCs w:val="22"/>
+            </w:rPr>
+            <w:t>}</w:t>
           </w:r>
         </w:p>
       </w:tc>
@@ -2415,7 +2484,7 @@
               <w:b/>
               <w:rFonts w:cs="Arial" w:ascii="Arial" w:hAnsi="Arial"/>
             </w:rPr>
-            <w:t>2</w:t>
+            <w:t>3</w:t>
           </w:r>
           <w:r>
             <w:rPr>
@@ -2457,7 +2526,7 @@
               <w:b/>
               <w:rFonts w:cs="Arial" w:ascii="Arial" w:hAnsi="Arial"/>
             </w:rPr>
-            <w:t>2</w:t>
+            <w:t>3</w:t>
           </w:r>
           <w:r>
             <w:rPr>
@@ -4225,6 +4294,1003 @@
       <w:szCs w:val="22"/>
     </w:rPr>
   </w:style>
+  <w:style w:type="character" w:styleId="ListLabel51">
+    <w:name w:val="ListLabel 51"/>
+    <w:qFormat/>
+    <w:rPr>
+      <w:rFonts w:ascii="Arial" w:hAnsi="Arial" w:cs="Arial"/>
+      <w:sz w:val="22"/>
+      <w:szCs w:val="22"/>
+    </w:rPr>
+  </w:style>
+  <w:style w:type="character" w:styleId="ListLabel52">
+    <w:name w:val="ListLabel 52"/>
+    <w:qFormat/>
+    <w:rPr>
+      <w:rFonts w:cs="Arial"/>
+      <w:sz w:val="22"/>
+      <w:szCs w:val="22"/>
+    </w:rPr>
+  </w:style>
+  <w:style w:type="character" w:styleId="ListLabel53">
+    <w:name w:val="ListLabel 53"/>
+    <w:qFormat/>
+    <w:rPr>
+      <w:rFonts w:ascii="Arial" w:hAnsi="Arial" w:cs="Arial"/>
+      <w:sz w:val="22"/>
+      <w:szCs w:val="22"/>
+    </w:rPr>
+  </w:style>
+  <w:style w:type="character" w:styleId="ListLabel54">
+    <w:name w:val="ListLabel 54"/>
+    <w:qFormat/>
+    <w:rPr>
+      <w:rFonts w:cs="Arial"/>
+      <w:sz w:val="22"/>
+      <w:szCs w:val="22"/>
+    </w:rPr>
+  </w:style>
+  <w:style w:type="character" w:styleId="ListLabel55">
+    <w:name w:val="ListLabel 55"/>
+    <w:qFormat/>
+    <w:rPr>
+      <w:rFonts w:cs="Arial"/>
+      <w:sz w:val="22"/>
+      <w:szCs w:val="22"/>
+    </w:rPr>
+  </w:style>
+  <w:style w:type="character" w:styleId="ListLabel56">
+    <w:name w:val="ListLabel 56"/>
+    <w:qFormat/>
+    <w:rPr>
+      <w:rFonts w:cs="Arial"/>
+      <w:sz w:val="22"/>
+      <w:szCs w:val="22"/>
+    </w:rPr>
+  </w:style>
+  <w:style w:type="character" w:styleId="ListLabel57">
+    <w:name w:val="ListLabel 57"/>
+    <w:qFormat/>
+    <w:rPr>
+      <w:rFonts w:cs="Arial"/>
+      <w:sz w:val="22"/>
+      <w:szCs w:val="22"/>
+    </w:rPr>
+  </w:style>
+  <w:style w:type="character" w:styleId="ListLabel58">
+    <w:name w:val="ListLabel 58"/>
+    <w:qFormat/>
+    <w:rPr>
+      <w:rFonts w:cs="Arial"/>
+      <w:sz w:val="22"/>
+      <w:szCs w:val="22"/>
+    </w:rPr>
+  </w:style>
+  <w:style w:type="character" w:styleId="ListLabel59">
+    <w:name w:val="ListLabel 59"/>
+    <w:qFormat/>
+    <w:rPr>
+      <w:rFonts w:cs="Arial"/>
+      <w:sz w:val="22"/>
+      <w:szCs w:val="22"/>
+    </w:rPr>
+  </w:style>
+  <w:style w:type="character" w:styleId="ListLabel60">
+    <w:name w:val="ListLabel 60"/>
+    <w:qFormat/>
+    <w:rPr>
+      <w:rFonts w:cs="Arial"/>
+      <w:sz w:val="22"/>
+      <w:szCs w:val="22"/>
+    </w:rPr>
+  </w:style>
+  <w:style w:type="character" w:styleId="Textooriginal">
+    <w:name w:val="Texto original"/>
+    <w:qFormat/>
+    <w:rPr>
+      <w:rFonts w:ascii="Liberation Mono" w:hAnsi="Liberation Mono" w:eastAsia="WenQuanYi Micro Hei Mono" w:cs="Liberation Mono"/>
+    </w:rPr>
+  </w:style>
+  <w:style w:type="character" w:styleId="ListLabel61">
+    <w:name w:val="ListLabel 61"/>
+    <w:qFormat/>
+    <w:rPr>
+      <w:rFonts w:ascii="Arial" w:hAnsi="Arial" w:cs="Arial"/>
+      <w:sz w:val="22"/>
+      <w:szCs w:val="22"/>
+    </w:rPr>
+  </w:style>
+  <w:style w:type="character" w:styleId="ListLabel62">
+    <w:name w:val="ListLabel 62"/>
+    <w:qFormat/>
+    <w:rPr>
+      <w:rFonts w:cs="Arial"/>
+      <w:sz w:val="22"/>
+      <w:szCs w:val="22"/>
+    </w:rPr>
+  </w:style>
+  <w:style w:type="character" w:styleId="ListLabel63">
+    <w:name w:val="ListLabel 63"/>
+    <w:qFormat/>
+    <w:rPr>
+      <w:rFonts w:ascii="Arial" w:hAnsi="Arial" w:cs="Arial"/>
+      <w:sz w:val="22"/>
+      <w:szCs w:val="22"/>
+    </w:rPr>
+  </w:style>
+  <w:style w:type="character" w:styleId="ListLabel64">
+    <w:name w:val="ListLabel 64"/>
+    <w:qFormat/>
+    <w:rPr>
+      <w:rFonts w:cs="Arial"/>
+      <w:sz w:val="22"/>
+      <w:szCs w:val="22"/>
+    </w:rPr>
+  </w:style>
+  <w:style w:type="character" w:styleId="ListLabel65">
+    <w:name w:val="ListLabel 65"/>
+    <w:qFormat/>
+    <w:rPr>
+      <w:rFonts w:cs="Arial"/>
+      <w:sz w:val="22"/>
+      <w:szCs w:val="22"/>
+    </w:rPr>
+  </w:style>
+  <w:style w:type="character" w:styleId="ListLabel66">
+    <w:name w:val="ListLabel 66"/>
+    <w:qFormat/>
+    <w:rPr>
+      <w:rFonts w:cs="Arial"/>
+      <w:sz w:val="22"/>
+      <w:szCs w:val="22"/>
+    </w:rPr>
+  </w:style>
+  <w:style w:type="character" w:styleId="ListLabel67">
+    <w:name w:val="ListLabel 67"/>
+    <w:qFormat/>
+    <w:rPr>
+      <w:rFonts w:cs="Arial"/>
+      <w:sz w:val="22"/>
+      <w:szCs w:val="22"/>
+    </w:rPr>
+  </w:style>
+  <w:style w:type="character" w:styleId="ListLabel68">
+    <w:name w:val="ListLabel 68"/>
+    <w:qFormat/>
+    <w:rPr>
+      <w:rFonts w:cs="Arial"/>
+      <w:sz w:val="22"/>
+      <w:szCs w:val="22"/>
+    </w:rPr>
+  </w:style>
+  <w:style w:type="character" w:styleId="ListLabel69">
+    <w:name w:val="ListLabel 69"/>
+    <w:qFormat/>
+    <w:rPr>
+      <w:rFonts w:cs="Arial"/>
+      <w:sz w:val="22"/>
+      <w:szCs w:val="22"/>
+    </w:rPr>
+  </w:style>
+  <w:style w:type="character" w:styleId="ListLabel70">
+    <w:name w:val="ListLabel 70"/>
+    <w:qFormat/>
+    <w:rPr>
+      <w:rFonts w:cs="Arial"/>
+      <w:sz w:val="22"/>
+      <w:szCs w:val="22"/>
+    </w:rPr>
+  </w:style>
+  <w:style w:type="character" w:styleId="ListLabel71">
+    <w:name w:val="ListLabel 71"/>
+    <w:qFormat/>
+    <w:rPr>
+      <w:rFonts w:ascii="Arial" w:hAnsi="Arial" w:cs="Arial"/>
+      <w:sz w:val="22"/>
+      <w:szCs w:val="22"/>
+    </w:rPr>
+  </w:style>
+  <w:style w:type="character" w:styleId="ListLabel72">
+    <w:name w:val="ListLabel 72"/>
+    <w:qFormat/>
+    <w:rPr>
+      <w:rFonts w:cs="Arial"/>
+      <w:sz w:val="22"/>
+      <w:szCs w:val="22"/>
+    </w:rPr>
+  </w:style>
+  <w:style w:type="character" w:styleId="ListLabel73">
+    <w:name w:val="ListLabel 73"/>
+    <w:qFormat/>
+    <w:rPr>
+      <w:rFonts w:ascii="Arial" w:hAnsi="Arial" w:cs="Arial"/>
+      <w:sz w:val="22"/>
+      <w:szCs w:val="22"/>
+    </w:rPr>
+  </w:style>
+  <w:style w:type="character" w:styleId="ListLabel74">
+    <w:name w:val="ListLabel 74"/>
+    <w:qFormat/>
+    <w:rPr>
+      <w:rFonts w:cs="Arial"/>
+      <w:sz w:val="22"/>
+      <w:szCs w:val="22"/>
+    </w:rPr>
+  </w:style>
+  <w:style w:type="character" w:styleId="ListLabel75">
+    <w:name w:val="ListLabel 75"/>
+    <w:qFormat/>
+    <w:rPr>
+      <w:rFonts w:cs="Arial"/>
+      <w:sz w:val="22"/>
+      <w:szCs w:val="22"/>
+    </w:rPr>
+  </w:style>
+  <w:style w:type="character" w:styleId="ListLabel76">
+    <w:name w:val="ListLabel 76"/>
+    <w:qFormat/>
+    <w:rPr>
+      <w:rFonts w:cs="Arial"/>
+      <w:sz w:val="22"/>
+      <w:szCs w:val="22"/>
+    </w:rPr>
+  </w:style>
+  <w:style w:type="character" w:styleId="ListLabel77">
+    <w:name w:val="ListLabel 77"/>
+    <w:qFormat/>
+    <w:rPr>
+      <w:rFonts w:cs="Arial"/>
+      <w:sz w:val="22"/>
+      <w:szCs w:val="22"/>
+    </w:rPr>
+  </w:style>
+  <w:style w:type="character" w:styleId="ListLabel78">
+    <w:name w:val="ListLabel 78"/>
+    <w:qFormat/>
+    <w:rPr>
+      <w:rFonts w:cs="Arial"/>
+      <w:sz w:val="22"/>
+      <w:szCs w:val="22"/>
+    </w:rPr>
+  </w:style>
+  <w:style w:type="character" w:styleId="ListLabel79">
+    <w:name w:val="ListLabel 79"/>
+    <w:qFormat/>
+    <w:rPr>
+      <w:rFonts w:cs="Arial"/>
+      <w:sz w:val="22"/>
+      <w:szCs w:val="22"/>
+    </w:rPr>
+  </w:style>
+  <w:style w:type="character" w:styleId="ListLabel80">
+    <w:name w:val="ListLabel 80"/>
+    <w:qFormat/>
+    <w:rPr>
+      <w:rFonts w:cs="Arial"/>
+      <w:sz w:val="22"/>
+      <w:szCs w:val="22"/>
+    </w:rPr>
+  </w:style>
+  <w:style w:type="character" w:styleId="ListLabel81">
+    <w:name w:val="ListLabel 81"/>
+    <w:qFormat/>
+    <w:rPr>
+      <w:rFonts w:ascii="Arial" w:hAnsi="Arial" w:cs="Arial"/>
+      <w:sz w:val="22"/>
+      <w:szCs w:val="22"/>
+    </w:rPr>
+  </w:style>
+  <w:style w:type="character" w:styleId="ListLabel82">
+    <w:name w:val="ListLabel 82"/>
+    <w:qFormat/>
+    <w:rPr>
+      <w:rFonts w:cs="Arial"/>
+      <w:sz w:val="22"/>
+      <w:szCs w:val="22"/>
+    </w:rPr>
+  </w:style>
+  <w:style w:type="character" w:styleId="ListLabel83">
+    <w:name w:val="ListLabel 83"/>
+    <w:qFormat/>
+    <w:rPr>
+      <w:rFonts w:ascii="Arial" w:hAnsi="Arial" w:cs="Arial"/>
+      <w:sz w:val="22"/>
+      <w:szCs w:val="22"/>
+    </w:rPr>
+  </w:style>
+  <w:style w:type="character" w:styleId="ListLabel84">
+    <w:name w:val="ListLabel 84"/>
+    <w:qFormat/>
+    <w:rPr>
+      <w:rFonts w:cs="Arial"/>
+      <w:sz w:val="22"/>
+      <w:szCs w:val="22"/>
+    </w:rPr>
+  </w:style>
+  <w:style w:type="character" w:styleId="ListLabel85">
+    <w:name w:val="ListLabel 85"/>
+    <w:qFormat/>
+    <w:rPr>
+      <w:rFonts w:cs="Arial"/>
+      <w:sz w:val="22"/>
+      <w:szCs w:val="22"/>
+    </w:rPr>
+  </w:style>
+  <w:style w:type="character" w:styleId="ListLabel86">
+    <w:name w:val="ListLabel 86"/>
+    <w:qFormat/>
+    <w:rPr>
+      <w:rFonts w:cs="Arial"/>
+      <w:sz w:val="22"/>
+      <w:szCs w:val="22"/>
+    </w:rPr>
+  </w:style>
+  <w:style w:type="character" w:styleId="ListLabel87">
+    <w:name w:val="ListLabel 87"/>
+    <w:qFormat/>
+    <w:rPr>
+      <w:rFonts w:cs="Arial"/>
+      <w:sz w:val="22"/>
+      <w:szCs w:val="22"/>
+    </w:rPr>
+  </w:style>
+  <w:style w:type="character" w:styleId="ListLabel88">
+    <w:name w:val="ListLabel 88"/>
+    <w:qFormat/>
+    <w:rPr>
+      <w:rFonts w:cs="Arial"/>
+      <w:sz w:val="22"/>
+      <w:szCs w:val="22"/>
+    </w:rPr>
+  </w:style>
+  <w:style w:type="character" w:styleId="ListLabel89">
+    <w:name w:val="ListLabel 89"/>
+    <w:qFormat/>
+    <w:rPr>
+      <w:rFonts w:cs="Arial"/>
+      <w:sz w:val="22"/>
+      <w:szCs w:val="22"/>
+    </w:rPr>
+  </w:style>
+  <w:style w:type="character" w:styleId="ListLabel90">
+    <w:name w:val="ListLabel 90"/>
+    <w:qFormat/>
+    <w:rPr>
+      <w:rFonts w:cs="Arial"/>
+      <w:sz w:val="22"/>
+      <w:szCs w:val="22"/>
+    </w:rPr>
+  </w:style>
+  <w:style w:type="character" w:styleId="ListLabel91">
+    <w:name w:val="ListLabel 91"/>
+    <w:qFormat/>
+    <w:rPr>
+      <w:rFonts w:ascii="Arial" w:hAnsi="Arial" w:cs="Arial"/>
+      <w:sz w:val="22"/>
+      <w:szCs w:val="22"/>
+    </w:rPr>
+  </w:style>
+  <w:style w:type="character" w:styleId="ListLabel92">
+    <w:name w:val="ListLabel 92"/>
+    <w:qFormat/>
+    <w:rPr>
+      <w:rFonts w:cs="Arial"/>
+      <w:sz w:val="22"/>
+      <w:szCs w:val="22"/>
+    </w:rPr>
+  </w:style>
+  <w:style w:type="character" w:styleId="ListLabel93">
+    <w:name w:val="ListLabel 93"/>
+    <w:qFormat/>
+    <w:rPr>
+      <w:rFonts w:ascii="Arial" w:hAnsi="Arial" w:cs="Arial"/>
+      <w:sz w:val="22"/>
+      <w:szCs w:val="22"/>
+    </w:rPr>
+  </w:style>
+  <w:style w:type="character" w:styleId="ListLabel94">
+    <w:name w:val="ListLabel 94"/>
+    <w:qFormat/>
+    <w:rPr>
+      <w:rFonts w:cs="Arial"/>
+      <w:sz w:val="22"/>
+      <w:szCs w:val="22"/>
+    </w:rPr>
+  </w:style>
+  <w:style w:type="character" w:styleId="ListLabel95">
+    <w:name w:val="ListLabel 95"/>
+    <w:qFormat/>
+    <w:rPr>
+      <w:rFonts w:cs="Arial"/>
+      <w:sz w:val="22"/>
+      <w:szCs w:val="22"/>
+    </w:rPr>
+  </w:style>
+  <w:style w:type="character" w:styleId="ListLabel96">
+    <w:name w:val="ListLabel 96"/>
+    <w:qFormat/>
+    <w:rPr>
+      <w:rFonts w:cs="Arial"/>
+      <w:sz w:val="22"/>
+      <w:szCs w:val="22"/>
+    </w:rPr>
+  </w:style>
+  <w:style w:type="character" w:styleId="ListLabel97">
+    <w:name w:val="ListLabel 97"/>
+    <w:qFormat/>
+    <w:rPr>
+      <w:rFonts w:cs="Arial"/>
+      <w:sz w:val="22"/>
+      <w:szCs w:val="22"/>
+    </w:rPr>
+  </w:style>
+  <w:style w:type="character" w:styleId="ListLabel98">
+    <w:name w:val="ListLabel 98"/>
+    <w:qFormat/>
+    <w:rPr>
+      <w:rFonts w:cs="Arial"/>
+      <w:sz w:val="22"/>
+      <w:szCs w:val="22"/>
+    </w:rPr>
+  </w:style>
+  <w:style w:type="character" w:styleId="ListLabel99">
+    <w:name w:val="ListLabel 99"/>
+    <w:qFormat/>
+    <w:rPr>
+      <w:rFonts w:cs="Arial"/>
+      <w:sz w:val="22"/>
+      <w:szCs w:val="22"/>
+    </w:rPr>
+  </w:style>
+  <w:style w:type="character" w:styleId="ListLabel100">
+    <w:name w:val="ListLabel 100"/>
+    <w:qFormat/>
+    <w:rPr>
+      <w:rFonts w:cs="Arial"/>
+      <w:sz w:val="22"/>
+      <w:szCs w:val="22"/>
+    </w:rPr>
+  </w:style>
+  <w:style w:type="character" w:styleId="ListLabel101">
+    <w:name w:val="ListLabel 101"/>
+    <w:qFormat/>
+    <w:rPr>
+      <w:rFonts w:ascii="Arial" w:hAnsi="Arial" w:cs="Arial"/>
+      <w:sz w:val="22"/>
+      <w:szCs w:val="22"/>
+    </w:rPr>
+  </w:style>
+  <w:style w:type="character" w:styleId="ListLabel102">
+    <w:name w:val="ListLabel 102"/>
+    <w:qFormat/>
+    <w:rPr>
+      <w:rFonts w:cs="Arial"/>
+      <w:sz w:val="22"/>
+      <w:szCs w:val="22"/>
+    </w:rPr>
+  </w:style>
+  <w:style w:type="character" w:styleId="ListLabel103">
+    <w:name w:val="ListLabel 103"/>
+    <w:qFormat/>
+    <w:rPr>
+      <w:rFonts w:ascii="Arial" w:hAnsi="Arial" w:cs="Arial"/>
+      <w:sz w:val="22"/>
+      <w:szCs w:val="22"/>
+    </w:rPr>
+  </w:style>
+  <w:style w:type="character" w:styleId="ListLabel104">
+    <w:name w:val="ListLabel 104"/>
+    <w:qFormat/>
+    <w:rPr>
+      <w:rFonts w:cs="Arial"/>
+      <w:sz w:val="22"/>
+      <w:szCs w:val="22"/>
+    </w:rPr>
+  </w:style>
+  <w:style w:type="character" w:styleId="ListLabel105">
+    <w:name w:val="ListLabel 105"/>
+    <w:qFormat/>
+    <w:rPr>
+      <w:rFonts w:cs="Arial"/>
+      <w:sz w:val="22"/>
+      <w:szCs w:val="22"/>
+    </w:rPr>
+  </w:style>
+  <w:style w:type="character" w:styleId="ListLabel106">
+    <w:name w:val="ListLabel 106"/>
+    <w:qFormat/>
+    <w:rPr>
+      <w:rFonts w:cs="Arial"/>
+      <w:sz w:val="22"/>
+      <w:szCs w:val="22"/>
+    </w:rPr>
+  </w:style>
+  <w:style w:type="character" w:styleId="ListLabel107">
+    <w:name w:val="ListLabel 107"/>
+    <w:qFormat/>
+    <w:rPr>
+      <w:rFonts w:cs="Arial"/>
+      <w:sz w:val="22"/>
+      <w:szCs w:val="22"/>
+    </w:rPr>
+  </w:style>
+  <w:style w:type="character" w:styleId="ListLabel108">
+    <w:name w:val="ListLabel 108"/>
+    <w:qFormat/>
+    <w:rPr>
+      <w:rFonts w:cs="Arial"/>
+      <w:sz w:val="22"/>
+      <w:szCs w:val="22"/>
+    </w:rPr>
+  </w:style>
+  <w:style w:type="character" w:styleId="ListLabel109">
+    <w:name w:val="ListLabel 109"/>
+    <w:qFormat/>
+    <w:rPr>
+      <w:rFonts w:cs="Arial"/>
+      <w:sz w:val="22"/>
+      <w:szCs w:val="22"/>
+    </w:rPr>
+  </w:style>
+  <w:style w:type="character" w:styleId="ListLabel110">
+    <w:name w:val="ListLabel 110"/>
+    <w:qFormat/>
+    <w:rPr>
+      <w:rFonts w:cs="Arial"/>
+      <w:sz w:val="22"/>
+      <w:szCs w:val="22"/>
+    </w:rPr>
+  </w:style>
+  <w:style w:type="character" w:styleId="ListLabel111">
+    <w:name w:val="ListLabel 111"/>
+    <w:qFormat/>
+    <w:rPr>
+      <w:rFonts w:ascii="Arial" w:hAnsi="Arial" w:cs="Arial"/>
+      <w:sz w:val="22"/>
+      <w:szCs w:val="22"/>
+    </w:rPr>
+  </w:style>
+  <w:style w:type="character" w:styleId="ListLabel112">
+    <w:name w:val="ListLabel 112"/>
+    <w:qFormat/>
+    <w:rPr>
+      <w:rFonts w:cs="Arial"/>
+      <w:sz w:val="22"/>
+      <w:szCs w:val="22"/>
+    </w:rPr>
+  </w:style>
+  <w:style w:type="character" w:styleId="ListLabel113">
+    <w:name w:val="ListLabel 113"/>
+    <w:qFormat/>
+    <w:rPr>
+      <w:rFonts w:ascii="Arial" w:hAnsi="Arial" w:cs="Arial"/>
+      <w:sz w:val="22"/>
+      <w:szCs w:val="22"/>
+    </w:rPr>
+  </w:style>
+  <w:style w:type="character" w:styleId="ListLabel114">
+    <w:name w:val="ListLabel 114"/>
+    <w:qFormat/>
+    <w:rPr>
+      <w:rFonts w:cs="Arial"/>
+      <w:sz w:val="22"/>
+      <w:szCs w:val="22"/>
+    </w:rPr>
+  </w:style>
+  <w:style w:type="character" w:styleId="ListLabel115">
+    <w:name w:val="ListLabel 115"/>
+    <w:qFormat/>
+    <w:rPr>
+      <w:rFonts w:cs="Arial"/>
+      <w:sz w:val="22"/>
+      <w:szCs w:val="22"/>
+    </w:rPr>
+  </w:style>
+  <w:style w:type="character" w:styleId="ListLabel116">
+    <w:name w:val="ListLabel 116"/>
+    <w:qFormat/>
+    <w:rPr>
+      <w:rFonts w:cs="Arial"/>
+      <w:sz w:val="22"/>
+      <w:szCs w:val="22"/>
+    </w:rPr>
+  </w:style>
+  <w:style w:type="character" w:styleId="ListLabel117">
+    <w:name w:val="ListLabel 117"/>
+    <w:qFormat/>
+    <w:rPr>
+      <w:rFonts w:cs="Arial"/>
+      <w:sz w:val="22"/>
+      <w:szCs w:val="22"/>
+    </w:rPr>
+  </w:style>
+  <w:style w:type="character" w:styleId="ListLabel118">
+    <w:name w:val="ListLabel 118"/>
+    <w:qFormat/>
+    <w:rPr>
+      <w:rFonts w:cs="Arial"/>
+      <w:sz w:val="22"/>
+      <w:szCs w:val="22"/>
+    </w:rPr>
+  </w:style>
+  <w:style w:type="character" w:styleId="ListLabel119">
+    <w:name w:val="ListLabel 119"/>
+    <w:qFormat/>
+    <w:rPr>
+      <w:rFonts w:cs="Arial"/>
+      <w:sz w:val="22"/>
+      <w:szCs w:val="22"/>
+    </w:rPr>
+  </w:style>
+  <w:style w:type="character" w:styleId="ListLabel120">
+    <w:name w:val="ListLabel 120"/>
+    <w:qFormat/>
+    <w:rPr>
+      <w:rFonts w:cs="Arial"/>
+      <w:sz w:val="22"/>
+      <w:szCs w:val="22"/>
+    </w:rPr>
+  </w:style>
+  <w:style w:type="character" w:styleId="ListLabel121">
+    <w:name w:val="ListLabel 121"/>
+    <w:qFormat/>
+    <w:rPr>
+      <w:rFonts w:ascii="Arial" w:hAnsi="Arial" w:cs="Arial"/>
+      <w:sz w:val="22"/>
+      <w:szCs w:val="22"/>
+    </w:rPr>
+  </w:style>
+  <w:style w:type="character" w:styleId="ListLabel122">
+    <w:name w:val="ListLabel 122"/>
+    <w:qFormat/>
+    <w:rPr>
+      <w:rFonts w:cs="Arial"/>
+      <w:sz w:val="22"/>
+      <w:szCs w:val="22"/>
+    </w:rPr>
+  </w:style>
+  <w:style w:type="character" w:styleId="ListLabel123">
+    <w:name w:val="ListLabel 123"/>
+    <w:qFormat/>
+    <w:rPr>
+      <w:rFonts w:ascii="Arial" w:hAnsi="Arial" w:cs="Arial"/>
+      <w:sz w:val="22"/>
+      <w:szCs w:val="22"/>
+    </w:rPr>
+  </w:style>
+  <w:style w:type="character" w:styleId="ListLabel124">
+    <w:name w:val="ListLabel 124"/>
+    <w:qFormat/>
+    <w:rPr>
+      <w:rFonts w:cs="Arial"/>
+      <w:sz w:val="22"/>
+      <w:szCs w:val="22"/>
+    </w:rPr>
+  </w:style>
+  <w:style w:type="character" w:styleId="ListLabel125">
+    <w:name w:val="ListLabel 125"/>
+    <w:qFormat/>
+    <w:rPr>
+      <w:rFonts w:cs="Arial"/>
+      <w:sz w:val="22"/>
+      <w:szCs w:val="22"/>
+    </w:rPr>
+  </w:style>
+  <w:style w:type="character" w:styleId="ListLabel126">
+    <w:name w:val="ListLabel 126"/>
+    <w:qFormat/>
+    <w:rPr>
+      <w:rFonts w:cs="Arial"/>
+      <w:sz w:val="22"/>
+      <w:szCs w:val="22"/>
+    </w:rPr>
+  </w:style>
+  <w:style w:type="character" w:styleId="ListLabel127">
+    <w:name w:val="ListLabel 127"/>
+    <w:qFormat/>
+    <w:rPr>
+      <w:rFonts w:cs="Arial"/>
+      <w:sz w:val="22"/>
+      <w:szCs w:val="22"/>
+    </w:rPr>
+  </w:style>
+  <w:style w:type="character" w:styleId="ListLabel128">
+    <w:name w:val="ListLabel 128"/>
+    <w:qFormat/>
+    <w:rPr>
+      <w:rFonts w:cs="Arial"/>
+      <w:sz w:val="22"/>
+      <w:szCs w:val="22"/>
+    </w:rPr>
+  </w:style>
+  <w:style w:type="character" w:styleId="ListLabel129">
+    <w:name w:val="ListLabel 129"/>
+    <w:qFormat/>
+    <w:rPr>
+      <w:rFonts w:cs="Arial"/>
+      <w:sz w:val="22"/>
+      <w:szCs w:val="22"/>
+    </w:rPr>
+  </w:style>
+  <w:style w:type="character" w:styleId="ListLabel130">
+    <w:name w:val="ListLabel 130"/>
+    <w:qFormat/>
+    <w:rPr>
+      <w:rFonts w:cs="Arial"/>
+      <w:sz w:val="22"/>
+      <w:szCs w:val="22"/>
+    </w:rPr>
+  </w:style>
+  <w:style w:type="character" w:styleId="ListLabel131">
+    <w:name w:val="ListLabel 131"/>
+    <w:qFormat/>
+    <w:rPr>
+      <w:rFonts w:ascii="Arial" w:hAnsi="Arial" w:cs="Arial"/>
+      <w:sz w:val="22"/>
+      <w:szCs w:val="22"/>
+    </w:rPr>
+  </w:style>
+  <w:style w:type="character" w:styleId="ListLabel132">
+    <w:name w:val="ListLabel 132"/>
+    <w:qFormat/>
+    <w:rPr>
+      <w:rFonts w:cs="Arial"/>
+      <w:sz w:val="22"/>
+      <w:szCs w:val="22"/>
+    </w:rPr>
+  </w:style>
+  <w:style w:type="character" w:styleId="ListLabel133">
+    <w:name w:val="ListLabel 133"/>
+    <w:qFormat/>
+    <w:rPr>
+      <w:rFonts w:ascii="Arial" w:hAnsi="Arial" w:cs="Arial"/>
+      <w:sz w:val="22"/>
+      <w:szCs w:val="22"/>
+    </w:rPr>
+  </w:style>
+  <w:style w:type="character" w:styleId="ListLabel134">
+    <w:name w:val="ListLabel 134"/>
+    <w:qFormat/>
+    <w:rPr>
+      <w:rFonts w:cs="Arial"/>
+      <w:sz w:val="22"/>
+      <w:szCs w:val="22"/>
+    </w:rPr>
+  </w:style>
+  <w:style w:type="character" w:styleId="ListLabel135">
+    <w:name w:val="ListLabel 135"/>
+    <w:qFormat/>
+    <w:rPr>
+      <w:rFonts w:cs="Arial"/>
+      <w:sz w:val="22"/>
+      <w:szCs w:val="22"/>
+    </w:rPr>
+  </w:style>
+  <w:style w:type="character" w:styleId="ListLabel136">
+    <w:name w:val="ListLabel 136"/>
+    <w:qFormat/>
+    <w:rPr>
+      <w:rFonts w:cs="Arial"/>
+      <w:sz w:val="22"/>
+      <w:szCs w:val="22"/>
+    </w:rPr>
+  </w:style>
+  <w:style w:type="character" w:styleId="ListLabel137">
+    <w:name w:val="ListLabel 137"/>
+    <w:qFormat/>
+    <w:rPr>
+      <w:rFonts w:cs="Arial"/>
+      <w:sz w:val="22"/>
+      <w:szCs w:val="22"/>
+    </w:rPr>
+  </w:style>
+  <w:style w:type="character" w:styleId="ListLabel138">
+    <w:name w:val="ListLabel 138"/>
+    <w:qFormat/>
+    <w:rPr>
+      <w:rFonts w:cs="Arial"/>
+      <w:sz w:val="22"/>
+      <w:szCs w:val="22"/>
+    </w:rPr>
+  </w:style>
+  <w:style w:type="character" w:styleId="ListLabel139">
+    <w:name w:val="ListLabel 139"/>
+    <w:qFormat/>
+    <w:rPr>
+      <w:rFonts w:cs="Arial"/>
+      <w:sz w:val="22"/>
+      <w:szCs w:val="22"/>
+    </w:rPr>
+  </w:style>
+  <w:style w:type="character" w:styleId="ListLabel140">
+    <w:name w:val="ListLabel 140"/>
+    <w:qFormat/>
+    <w:rPr>
+      <w:rFonts w:cs="Arial"/>
+      <w:sz w:val="22"/>
+      <w:szCs w:val="22"/>
+    </w:rPr>
+  </w:style>
+  <w:style w:type="character" w:styleId="ListLabel141">
+    <w:name w:val="ListLabel 141"/>
+    <w:qFormat/>
+    <w:rPr>
+      <w:rFonts w:ascii="Arial" w:hAnsi="Arial" w:cs="Arial"/>
+      <w:sz w:val="22"/>
+      <w:szCs w:val="22"/>
+    </w:rPr>
+  </w:style>
+  <w:style w:type="character" w:styleId="ListLabel142">
+    <w:name w:val="ListLabel 142"/>
+    <w:qFormat/>
+    <w:rPr>
+      <w:rFonts w:cs="Arial"/>
+      <w:sz w:val="22"/>
+      <w:szCs w:val="22"/>
+    </w:rPr>
+  </w:style>
+  <w:style w:type="character" w:styleId="ListLabel143">
+    <w:name w:val="ListLabel 143"/>
+    <w:qFormat/>
+    <w:rPr>
+      <w:rFonts w:ascii="Arial" w:hAnsi="Arial" w:cs="Arial"/>
+      <w:sz w:val="22"/>
+      <w:szCs w:val="22"/>
+    </w:rPr>
+  </w:style>
+  <w:style w:type="character" w:styleId="ListLabel144">
+    <w:name w:val="ListLabel 144"/>
+    <w:qFormat/>
+    <w:rPr>
+      <w:rFonts w:cs="Arial"/>
+      <w:sz w:val="22"/>
+      <w:szCs w:val="22"/>
+    </w:rPr>
+  </w:style>
+  <w:style w:type="character" w:styleId="ListLabel145">
+    <w:name w:val="ListLabel 145"/>
+    <w:qFormat/>
+    <w:rPr>
+      <w:rFonts w:cs="Arial"/>
+      <w:sz w:val="22"/>
+      <w:szCs w:val="22"/>
+    </w:rPr>
+  </w:style>
+  <w:style w:type="character" w:styleId="ListLabel146">
+    <w:name w:val="ListLabel 146"/>
+    <w:qFormat/>
+    <w:rPr>
+      <w:rFonts w:cs="Arial"/>
+      <w:sz w:val="22"/>
+      <w:szCs w:val="22"/>
+    </w:rPr>
+  </w:style>
+  <w:style w:type="character" w:styleId="ListLabel147">
+    <w:name w:val="ListLabel 147"/>
+    <w:qFormat/>
+    <w:rPr>
+      <w:rFonts w:cs="Arial"/>
+      <w:sz w:val="22"/>
+      <w:szCs w:val="22"/>
+    </w:rPr>
+  </w:style>
+  <w:style w:type="character" w:styleId="ListLabel148">
+    <w:name w:val="ListLabel 148"/>
+    <w:qFormat/>
+    <w:rPr>
+      <w:rFonts w:cs="Arial"/>
+      <w:sz w:val="22"/>
+      <w:szCs w:val="22"/>
+    </w:rPr>
+  </w:style>
+  <w:style w:type="character" w:styleId="ListLabel149">
+    <w:name w:val="ListLabel 149"/>
+    <w:qFormat/>
+    <w:rPr>
+      <w:rFonts w:cs="Arial"/>
+      <w:sz w:val="22"/>
+      <w:szCs w:val="22"/>
+    </w:rPr>
+  </w:style>
+  <w:style w:type="character" w:styleId="ListLabel150">
+    <w:name w:val="ListLabel 150"/>
+    <w:qFormat/>
+    <w:rPr>
+      <w:rFonts w:cs="Arial"/>
+      <w:sz w:val="22"/>
+      <w:szCs w:val="22"/>
+    </w:rPr>
+  </w:style>
+  <w:style w:type="character" w:styleId="ListLabel151">
+    <w:name w:val="ListLabel 151"/>
+    <w:qFormat/>
+    <w:rPr>
+      <w:rFonts w:ascii="Arial" w:hAnsi="Arial" w:cs="Arial"/>
+      <w:sz w:val="22"/>
+      <w:szCs w:val="22"/>
+    </w:rPr>
+  </w:style>
+  <w:style w:type="character" w:styleId="ListLabel152">
+    <w:name w:val="ListLabel 152"/>
+    <w:qFormat/>
+    <w:rPr>
+      <w:rFonts w:cs="Arial"/>
+      <w:sz w:val="22"/>
+      <w:szCs w:val="22"/>
+    </w:rPr>
+  </w:style>
+  <w:style w:type="character" w:styleId="ListLabel153">
+    <w:name w:val="ListLabel 153"/>
+    <w:qFormat/>
+    <w:rPr>
+      <w:rFonts w:ascii="Arial" w:hAnsi="Arial" w:cs="Arial"/>
+      <w:sz w:val="22"/>
+      <w:szCs w:val="22"/>
+    </w:rPr>
+  </w:style>
+  <w:style w:type="character" w:styleId="ListLabel154">
+    <w:name w:val="ListLabel 154"/>
+    <w:qFormat/>
+    <w:rPr>
+      <w:rFonts w:cs="Arial"/>
+      <w:sz w:val="22"/>
+      <w:szCs w:val="22"/>
+    </w:rPr>
+  </w:style>
+  <w:style w:type="character" w:styleId="ListLabel155">
+    <w:name w:val="ListLabel 155"/>
+    <w:qFormat/>
+    <w:rPr>
+      <w:rFonts w:cs="Arial"/>
+      <w:sz w:val="22"/>
+      <w:szCs w:val="22"/>
+    </w:rPr>
+  </w:style>
+  <w:style w:type="character" w:styleId="ListLabel156">
+    <w:name w:val="ListLabel 156"/>
+    <w:qFormat/>
+    <w:rPr>
+      <w:rFonts w:cs="Arial"/>
+      <w:sz w:val="22"/>
+      <w:szCs w:val="22"/>
+    </w:rPr>
+  </w:style>
+  <w:style w:type="character" w:styleId="ListLabel157">
+    <w:name w:val="ListLabel 157"/>
+    <w:qFormat/>
+    <w:rPr>
+      <w:rFonts w:cs="Arial"/>
+      <w:sz w:val="22"/>
+      <w:szCs w:val="22"/>
+    </w:rPr>
+  </w:style>
+  <w:style w:type="character" w:styleId="ListLabel158">
+    <w:name w:val="ListLabel 158"/>
+    <w:qFormat/>
+    <w:rPr>
+      <w:rFonts w:cs="Arial"/>
+      <w:sz w:val="22"/>
+      <w:szCs w:val="22"/>
+    </w:rPr>
+  </w:style>
+  <w:style w:type="character" w:styleId="ListLabel159">
+    <w:name w:val="ListLabel 159"/>
+    <w:qFormat/>
+    <w:rPr>
+      <w:rFonts w:cs="Arial"/>
+      <w:sz w:val="22"/>
+      <w:szCs w:val="22"/>
+    </w:rPr>
+  </w:style>
+  <w:style w:type="character" w:styleId="ListLabel160">
+    <w:name w:val="ListLabel 160"/>
+    <w:qFormat/>
+    <w:rPr>
+      <w:rFonts w:cs="Arial"/>
+      <w:sz w:val="22"/>
+      <w:szCs w:val="22"/>
+    </w:rPr>
+  </w:style>
   <w:style w:type="paragraph" w:styleId="Ttulo">
     <w:name w:val="Título"/>
     <w:basedOn w:val="Normal"/>
@@ -4411,6 +5477,19 @@
       <w:bCs/>
     </w:rPr>
   </w:style>
+  <w:style w:type="paragraph" w:styleId="Textoprformatado">
+    <w:name w:val="Texto préformatado"/>
+    <w:basedOn w:val="Normal"/>
+    <w:qFormat/>
+    <w:pPr>
+      <w:spacing w:before="0" w:after="0"/>
+    </w:pPr>
+    <w:rPr>
+      <w:rFonts w:ascii="Liberation Mono" w:hAnsi="Liberation Mono" w:eastAsia="WenQuanYi Micro Hei Mono" w:cs="Liberation Mono"/>
+      <w:sz w:val="20"/>
+      <w:szCs w:val="20"/>
+    </w:rPr>
+  </w:style>
   <w:style w:type="numbering" w:styleId="WW8Num1">
     <w:name w:val="WW8Num1"/>
     <w:qFormat/>

</xml_diff>